<commit_message>
First read method done
</commit_message>
<xml_diff>
--- a/dummy.docx
+++ b/dummy.docx
@@ -5,6 +5,8 @@
     <w:p>
       <w:pPr>
         <w:rPr>
+          <w:sz w:val="24"/>
+          <w:szCs w:val="24"/>
           <w:lang w:val="sv-SE"/>
         </w:rPr>
       </w:pPr>
@@ -14,7 +16,48 @@
           <w:szCs w:val="24"/>
           <w:lang w:val="sv-SE"/>
         </w:rPr>
-        <w:t xml:space="preserve">De program som användes för att utföra denna undersökning var </w:t>
+        <w:pict>
+          <v:shapetype id="_x0000_t75" coordsize="21600,21600" o:spt="75" o:preferrelative="t" path="m@4@5l@4@11@9@11@9@5xe" filled="f" stroked="f">
+            <v:stroke joinstyle="miter"/>
+            <v:formulas>
+              <v:f eqn="if lineDrawn pixelLineWidth 0"/>
+              <v:f eqn="sum @0 1 0"/>
+              <v:f eqn="sum 0 0 @1"/>
+              <v:f eqn="prod @2 1 2"/>
+              <v:f eqn="prod @3 21600 pixelWidth"/>
+              <v:f eqn="prod @3 21600 pixelHeight"/>
+              <v:f eqn="sum @0 0 1"/>
+              <v:f eqn="prod @6 1 2"/>
+              <v:f eqn="prod @7 21600 pixelWidth"/>
+              <v:f eqn="sum @8 21600 0"/>
+              <v:f eqn="prod @7 21600 pixelHeight"/>
+              <v:f eqn="sum @10 21600 0"/>
+            </v:formulas>
+            <v:path o:extrusionok="f" gradientshapeok="t" o:connecttype="rect"/>
+            <o:lock v:ext="edit" aspectratio="t"/>
+          </v:shapetype>
+          <v:shape id="_x0000_i1026" type="#_x0000_t75" style="width:385.5pt;height:420.75pt">
+            <v:imagedata r:id="rId4" o:title="Capture"/>
+          </v:shape>
+        </w:pict>
+      </w:r>
+      <w:r>
+        <w:rPr>
+          <w:sz w:val="24"/>
+          <w:szCs w:val="24"/>
+          <w:lang w:val="sv-SE"/>
+        </w:rPr>
+        <w:t>De program som</w:t>
+      </w:r>
+      <w:bookmarkStart w:id="0" w:name="_GoBack"/>
+      <w:bookmarkEnd w:id="0"/>
+      <w:r>
+        <w:rPr>
+          <w:sz w:val="24"/>
+          <w:szCs w:val="24"/>
+          <w:lang w:val="sv-SE"/>
+        </w:rPr>
+        <w:t xml:space="preserve"> användes för att utföra denna undersökning var </w:t>
       </w:r>
       <w:proofErr w:type="spellStart"/>
       <w:r>
@@ -52,8 +95,46 @@
         </w:rPr>
         <w:t xml:space="preserve">.  </w:t>
       </w:r>
-      <w:bookmarkStart w:id="0" w:name="_GoBack"/>
-      <w:bookmarkEnd w:id="0"/>
+    </w:p>
+    <w:p>
+      <w:pPr>
+        <w:rPr>
+          <w:sz w:val="24"/>
+          <w:szCs w:val="24"/>
+          <w:lang w:val="sv-SE"/>
+        </w:rPr>
+      </w:pPr>
+      <w:r>
+        <w:rPr>
+          <w:sz w:val="24"/>
+          <w:szCs w:val="24"/>
+          <w:lang w:val="sv-SE"/>
+        </w:rPr>
+        <w:lastRenderedPageBreak/>
+        <w:pict>
+          <v:shape id="_x0000_i1025" type="#_x0000_t75" style="width:466.5pt;height:350.25pt">
+            <v:imagedata r:id="rId5" o:title="IMG_0687"/>
+          </v:shape>
+        </w:pict>
+      </w:r>
+    </w:p>
+    <w:p>
+      <w:pPr>
+        <w:rPr>
+          <w:lang w:val="sv-SE"/>
+        </w:rPr>
+      </w:pPr>
+      <m:oMathPara>
+        <m:oMath>
+          <m:r>
+            <w:rPr>
+              <w:rFonts w:ascii="Cambria Math" w:hAnsi="Cambria Math"/>
+              <w:lang w:val="sv-SE"/>
+            </w:rPr>
+            <m:t>3=5*2×4</m:t>
+          </m:r>
+        </m:oMath>
+      </m:oMathPara>
     </w:p>
     <w:sectPr>
       <w:pgSz w:w="12240" w:h="15840"/>
@@ -487,6 +568,16 @@
     <w:semiHidden/>
     <w:unhideWhenUsed/>
   </w:style>
+  <w:style w:type="character" w:styleId="Platshllartext">
+    <w:name w:val="Placeholder Text"/>
+    <w:basedOn w:val="Standardstycketeckensnitt"/>
+    <w:uiPriority w:val="99"/>
+    <w:semiHidden/>
+    <w:rsid w:val="00AF4342"/>
+    <w:rPr>
+      <w:color w:val="808080"/>
+    </w:rPr>
+  </w:style>
 </w:styles>
 </file>
 

</xml_diff>

<commit_message>
Added /docProps/core.xml och ändra till map som return type
</commit_message>
<xml_diff>
--- a/dummy.docx
+++ b/dummy.docx
@@ -2,6 +2,43 @@
 <file path=word/document.xml><?xml version="1.0" encoding="utf-8"?>
 <w:document xmlns:wpc="http://schemas.microsoft.com/office/word/2010/wordprocessingCanvas" xmlns:cx="http://schemas.microsoft.com/office/drawing/2014/chartex" xmlns:cx1="http://schemas.microsoft.com/office/drawing/2015/9/8/chartex" xmlns:cx2="http://schemas.microsoft.com/office/drawing/2015/10/21/chartex" xmlns:mc="http://schemas.openxmlformats.org/markup-compatibility/2006" xmlns:o="urn:schemas-microsoft-com:office:office" xmlns:r="http://schemas.openxmlformats.org/officeDocument/2006/relationships" xmlns:m="http://schemas.openxmlformats.org/officeDocument/2006/math" xmlns:v="urn:schemas-microsoft-com:vml" xmlns:wp14="http://schemas.microsoft.com/office/word/2010/wordprocessingDrawing" xmlns:wp="http://schemas.openxmlformats.org/drawingml/2006/wordprocessingDrawing" xmlns:w10="urn:schemas-microsoft-com:office:word" xmlns:w="http://schemas.openxmlformats.org/wordprocessingml/2006/main" xmlns:w14="http://schemas.microsoft.com/office/word/2010/wordml" xmlns:w15="http://schemas.microsoft.com/office/word/2012/wordml" xmlns:w16se="http://schemas.microsoft.com/office/word/2015/wordml/symex" xmlns:wpg="http://schemas.microsoft.com/office/word/2010/wordprocessingGroup" xmlns:wpi="http://schemas.microsoft.com/office/word/2010/wordprocessingInk" xmlns:wne="http://schemas.microsoft.com/office/word/2006/wordml" xmlns:wps="http://schemas.microsoft.com/office/word/2010/wordprocessingShape" mc:Ignorable="w14 w15 w16se wp14">
   <w:body>
+    <w:p>
+      <w:pPr>
+        <w:pStyle w:val="Rubrik"/>
+        <w:rPr>
+          <w:lang w:val="sv-SE"/>
+        </w:rPr>
+      </w:pPr>
+      <w:r>
+        <w:rPr>
+          <w:lang w:val="sv-SE"/>
+        </w:rPr>
+        <w:t>Hej test tes test</w:t>
+      </w:r>
+    </w:p>
+    <w:p>
+      <w:pPr>
+        <w:pStyle w:val="Underrubrik"/>
+        <w:rPr>
+          <w:lang w:val="sv-SE"/>
+        </w:rPr>
+      </w:pPr>
+      <w:r>
+        <w:rPr>
+          <w:lang w:val="sv-SE"/>
+        </w:rPr>
+        <w:t>Ska bara testa</w:t>
+      </w:r>
+    </w:p>
+    <w:p>
+      <w:pPr>
+        <w:rPr>
+          <w:lang w:val="sv-SE"/>
+        </w:rPr>
+      </w:pPr>
+      <w:bookmarkStart w:id="0" w:name="_GoBack"/>
+      <w:bookmarkEnd w:id="0"/>
+    </w:p>
     <w:p>
       <w:pPr>
         <w:rPr>
@@ -36,7 +73,7 @@
             <v:path o:extrusionok="f" gradientshapeok="t" o:connecttype="rect"/>
             <o:lock v:ext="edit" aspectratio="t"/>
           </v:shapetype>
-          <v:shape id="_x0000_i1026" type="#_x0000_t75" style="width:385.5pt;height:420.75pt">
+          <v:shape id="_x0000_i1025" type="#_x0000_t75" style="width:385.5pt;height:420.75pt">
             <v:imagedata r:id="rId4" o:title="Capture"/>
           </v:shape>
         </w:pict>
@@ -47,17 +84,7 @@
           <w:szCs w:val="24"/>
           <w:lang w:val="sv-SE"/>
         </w:rPr>
-        <w:t>De program som</w:t>
-      </w:r>
-      <w:bookmarkStart w:id="0" w:name="_GoBack"/>
-      <w:bookmarkEnd w:id="0"/>
-      <w:r>
-        <w:rPr>
-          <w:sz w:val="24"/>
-          <w:szCs w:val="24"/>
-          <w:lang w:val="sv-SE"/>
-        </w:rPr>
-        <w:t xml:space="preserve"> användes för att utföra denna undersökning var </w:t>
+        <w:t xml:space="preserve">De program som användes för att utföra denna undersökning var </w:t>
       </w:r>
       <w:proofErr w:type="spellStart"/>
       <w:r>
@@ -112,7 +139,7 @@
         </w:rPr>
         <w:lastRenderedPageBreak/>
         <w:pict>
-          <v:shape id="_x0000_i1025" type="#_x0000_t75" style="width:466.5pt;height:350.25pt">
+          <v:shape id="_x0000_i1026" type="#_x0000_t75" style="width:466.5pt;height:350.25pt">
             <v:imagedata r:id="rId5" o:title="IMG_0687"/>
           </v:shape>
         </w:pict>
@@ -578,6 +605,69 @@
       <w:color w:val="808080"/>
     </w:rPr>
   </w:style>
+  <w:style w:type="paragraph" w:styleId="Rubrik">
+    <w:name w:val="Title"/>
+    <w:basedOn w:val="Normal"/>
+    <w:next w:val="Normal"/>
+    <w:link w:val="RubrikChar"/>
+    <w:uiPriority w:val="10"/>
+    <w:qFormat/>
+    <w:rsid w:val="00124ADA"/>
+    <w:pPr>
+      <w:spacing w:after="0" w:line="240" w:lineRule="auto"/>
+      <w:contextualSpacing/>
+    </w:pPr>
+    <w:rPr>
+      <w:rFonts w:asciiTheme="majorHAnsi" w:eastAsiaTheme="majorEastAsia" w:hAnsiTheme="majorHAnsi" w:cstheme="majorBidi"/>
+      <w:spacing w:val="-10"/>
+      <w:kern w:val="28"/>
+      <w:sz w:val="56"/>
+      <w:szCs w:val="56"/>
+    </w:rPr>
+  </w:style>
+  <w:style w:type="character" w:customStyle="1" w:styleId="RubrikChar">
+    <w:name w:val="Rubrik Char"/>
+    <w:basedOn w:val="Standardstycketeckensnitt"/>
+    <w:link w:val="Rubrik"/>
+    <w:uiPriority w:val="10"/>
+    <w:rsid w:val="00124ADA"/>
+    <w:rPr>
+      <w:rFonts w:asciiTheme="majorHAnsi" w:eastAsiaTheme="majorEastAsia" w:hAnsiTheme="majorHAnsi" w:cstheme="majorBidi"/>
+      <w:spacing w:val="-10"/>
+      <w:kern w:val="28"/>
+      <w:sz w:val="56"/>
+      <w:szCs w:val="56"/>
+    </w:rPr>
+  </w:style>
+  <w:style w:type="paragraph" w:styleId="Underrubrik">
+    <w:name w:val="Subtitle"/>
+    <w:basedOn w:val="Normal"/>
+    <w:next w:val="Normal"/>
+    <w:link w:val="UnderrubrikChar"/>
+    <w:uiPriority w:val="11"/>
+    <w:qFormat/>
+    <w:rsid w:val="00072D04"/>
+    <w:pPr>
+      <w:numPr>
+        <w:ilvl w:val="1"/>
+      </w:numPr>
+    </w:pPr>
+    <w:rPr>
+      <w:color w:val="5A5A5A" w:themeColor="text1" w:themeTint="A5"/>
+      <w:spacing w:val="15"/>
+    </w:rPr>
+  </w:style>
+  <w:style w:type="character" w:customStyle="1" w:styleId="UnderrubrikChar">
+    <w:name w:val="Underrubrik Char"/>
+    <w:basedOn w:val="Standardstycketeckensnitt"/>
+    <w:link w:val="Underrubrik"/>
+    <w:uiPriority w:val="11"/>
+    <w:rsid w:val="00072D04"/>
+    <w:rPr>
+      <w:color w:val="5A5A5A" w:themeColor="text1" w:themeTint="A5"/>
+      <w:spacing w:val="15"/>
+    </w:rPr>
+  </w:style>
 </w:styles>
 </file>
 

</xml_diff>